<commit_message>
Updates on Experience, About me, and CV
</commit_message>
<xml_diff>
--- a/src/Resume_CV/Ujjwal-Simple-CV.docx
+++ b/src/Resume_CV/Ujjwal-Simple-CV.docx
@@ -534,7 +534,7 @@
           <w:szCs w:val="22"/>
           <w:lang w:val="en-US"/>
         </w:rPr>
-        <w:t xml:space="preserve"> with over 4 years of hand-on experience, specialized in backend and frontend development. Proficient in Java, Spring Boot Micro-services, JavaScript, TypeScript, React.Js, and Next.Js, seeking position of reputed developer position</w:t>
+        <w:t xml:space="preserve"> with over 4 years 2+ months of hand-on experience, specialized in backend and frontend development. Proficient in Java, Spring Boot Micro-services, JavaScript, TypeScript, React.Js, and Next.Js, seeking position of reputed developer position</w:t>
       </w:r>
       <w:r>
         <w:rPr>
@@ -545,7 +545,20 @@
           <w:szCs w:val="22"/>
           <w:lang w:val="en-US" w:eastAsia="ja-JP"/>
         </w:rPr>
-        <w:t xml:space="preserve"> with a proven track record of building scalable web and mobile applications, optimizing APIs, and delivering impactful solutions. Open to Work from Office and Remote roles, and actively seeking a reputed developer position to contribute and grow.</w:t>
+        <w:t xml:space="preserve"> with a proven track rec</w:t>
+      </w:r>
+      <w:bookmarkStart w:id="0" w:name="_GoBack"/>
+      <w:bookmarkEnd w:id="0"/>
+      <w:r>
+        <w:rPr>
+          <w:rFonts w:hint="default" w:ascii="Franklin Gothic Book" w:hAnsi="Franklin Gothic Book" w:eastAsia="Franklin Gothic Book" w:cs="Franklin Gothic Book"/>
+          <w:b w:val="0"/>
+          <w:bCs w:val="0"/>
+          <w:sz w:val="22"/>
+          <w:szCs w:val="22"/>
+          <w:lang w:val="en-US" w:eastAsia="ja-JP"/>
+        </w:rPr>
+        <w:t>ord of building scalable web and mobile applications, optimizing APIs, and delivering impactful solutions. Open to Work from Office and Remote roles, and actively seeking a reputed developer position to contribute and grow.</w:t>
       </w:r>
     </w:p>
     <w:tbl>
@@ -2306,8 +2319,6 @@
                   </w:rPr>
                   <w:t>Oct</w:t>
                 </w:r>
-                <w:bookmarkStart w:id="0" w:name="_GoBack"/>
-                <w:bookmarkEnd w:id="0"/>
                 <w:r>
                   <w:rPr>
                     <w:b w:val="0"/>
@@ -6613,42 +6624,6 @@
     <w:pitch w:val="default"/>
     <w:sig w:usb0="00000000" w:usb1="00000000" w:usb2="00000000" w:usb3="00000000" w:csb0="80000000" w:csb1="00000000"/>
   </w:font>
-  <w:font w:name="宋体-简">
-    <w:panose1 w:val="02010800040101010101"/>
-    <w:charset w:val="86"/>
-    <w:family w:val="auto"/>
-    <w:pitch w:val="default"/>
-    <w:sig w:usb0="00000001" w:usb1="080F0000" w:usb2="00000000" w:usb3="00000000" w:csb0="00040000" w:csb1="00000000"/>
-  </w:font>
-  <w:font w:name="黑体-简">
-    <w:panose1 w:val="02000000000000000000"/>
-    <w:charset w:val="86"/>
-    <w:family w:val="auto"/>
-    <w:pitch w:val="default"/>
-    <w:sig w:usb0="8000002F" w:usb1="0800004A" w:usb2="00000000" w:usb3="00000000" w:csb0="203E0000" w:csb1="00000000"/>
-  </w:font>
-  <w:font w:name="Helvetica Neue">
-    <w:panose1 w:val="02000503000000020004"/>
-    <w:charset w:val="00"/>
-    <w:family w:val="auto"/>
-    <w:pitch w:val="default"/>
-    <w:sig w:usb0="E50002FF" w:usb1="500079DB" w:usb2="00000010" w:usb3="00000000" w:csb0="00000000" w:csb1="00000000"/>
-  </w:font>
-  <w:font w:name="苹方-简">
-    <w:altName w:val="Times New Roman"/>
-    <w:panose1 w:val="020B0600000000000000"/>
-    <w:charset w:val="00"/>
-    <w:family w:val="auto"/>
-    <w:pitch w:val="default"/>
-    <w:sig w:usb0="A00002FF" w:usb1="7ACFFDFB" w:usb2="00000017" w:usb3="00000000" w:csb0="00040001" w:csb1="00000000"/>
-  </w:font>
-  <w:font w:name="Kingsoft Sign">
-    <w:panose1 w:val="05050102010706020507"/>
-    <w:charset w:val="00"/>
-    <w:family w:val="auto"/>
-    <w:pitch w:val="default"/>
-    <w:sig w:usb0="00000000" w:usb1="10000000" w:usb2="00000000" w:usb3="00000000" w:csb0="00000001" w:csb1="00000000"/>
-  </w:font>
 </w:fonts>
 </file>
 
@@ -8233,8 +8208,37 @@
 </file>
 
 <file path=customXml/item1.xml><?xml version="1.0" encoding="utf-8"?>
-<ct:contentTypeSchema xmlns:ct="http://schemas.microsoft.com/office/2006/metadata/contentType" xmlns:ma="http://schemas.microsoft.com/office/2006/metadata/properties/metaAttributes" ct:_="" ma:_="" ma:versionID="60f5a4f2d2b0abadcf532d48ebf9cb71" ma:contentTypeScope="" ma:contentTypeID="0x01010079F111ED35F8CC479449609E8A0923A6" ma:contentTypeVersion="28" ma:contentTypeDescription="Create a new document." ma:contentTypeName="Document">
-  <xsd:schema xmlns:ns1="http://schemas.microsoft.com/sharepoint/v3" xmlns:ns2="71af3243-3dd4-4a8d-8c0d-dd76da1f02a5" xmlns:ns3="16c05727-aa75-4e4a-9b5f-8a80a1165891" xmlns:ns4="230e9df3-be65-4c73-a93b-d1236ebd677e" xmlns:xs="http://www.w3.org/2001/XMLSchema" xmlns:p="http://schemas.microsoft.com/office/2006/metadata/properties" xmlns:xsd="http://www.w3.org/2001/XMLSchema" ma:fieldsID="7dd78129e6a1811f84807ad11c651531" targetNamespace="http://schemas.microsoft.com/office/2006/metadata/properties" ns2:_="" ns4:_="" ns1:_="" ns3:_="" ma:root="true">
+<?mso-contentType ?>
+<FormTemplates xmlns="http://schemas.microsoft.com/sharepoint/v3/contenttype/forms">
+  <Display>DocumentLibraryForm</Display>
+  <Edit>DocumentLibraryForm</Edit>
+  <New>DocumentLibraryForm</New>
+</FormTemplates>
+</file>
+
+<file path=customXml/item2.xml><?xml version="1.0" encoding="utf-8"?>
+<p:properties xmlns:p="http://schemas.microsoft.com/office/2006/metadata/properties" xmlns:xsi="http://www.w3.org/2001/XMLSchema-instance" xmlns:pc="http://schemas.microsoft.com/office/infopath/2007/PartnerControls">
+  <documentManagement>
+    <_ip_UnifiedCompliancePolicyUIAction xmlns="http://schemas.microsoft.com/sharepoint/v3" xsi:nil="true"/>
+    <Image xmlns="71af3243-3dd4-4a8d-8c0d-dd76da1f02a5">
+      <Url xsi:nil="true"/>
+      <Description xsi:nil="true"/>
+    </Image>
+    <Status xmlns="71af3243-3dd4-4a8d-8c0d-dd76da1f02a5">Not started</Status>
+    <Background xmlns="71af3243-3dd4-4a8d-8c0d-dd76da1f02a5">false</Background>
+    <_ip_UnifiedCompliancePolicyProperties xmlns="http://schemas.microsoft.com/sharepoint/v3" xsi:nil="true"/>
+    <ImageTagsTaxHTField xmlns="71af3243-3dd4-4a8d-8c0d-dd76da1f02a5">
+      <Terms xmlns="http://schemas.microsoft.com/office/infopath/2007/PartnerControls"/>
+    </ImageTagsTaxHTField>
+    <TaxCatchAll xmlns="230e9df3-be65-4c73-a93b-d1236ebd677e" xsi:nil="true"/>
+    <MediaServiceKeyPoints xmlns="71af3243-3dd4-4a8d-8c0d-dd76da1f02a5" xsi:nil="true"/>
+  </documentManagement>
+</p:properties>
+</file>
+
+<file path=customXml/item3.xml><?xml version="1.0" encoding="utf-8"?>
+<ct:contentTypeSchema xmlns:ct="http://schemas.microsoft.com/office/2006/metadata/contentType" xmlns:ma="http://schemas.microsoft.com/office/2006/metadata/properties/metaAttributes" ma:contentTypeScope="" ma:contentTypeVersion="28" ma:contentTypeDescription="Create a new document." ma:versionID="60f5a4f2d2b0abadcf532d48ebf9cb71" ma:contentTypeName="Document" ct:_="" ma:_="" ma:contentTypeID="0x01010079F111ED35F8CC479449609E8A0923A6">
+  <xsd:schema xmlns:p="http://schemas.microsoft.com/office/2006/metadata/properties" xmlns:ns1="http://schemas.microsoft.com/sharepoint/v3" xmlns:ns2="71af3243-3dd4-4a8d-8c0d-dd76da1f02a5" xmlns:ns3="16c05727-aa75-4e4a-9b5f-8a80a1165891" xmlns:xs="http://www.w3.org/2001/XMLSchema" xmlns:ns4="230e9df3-be65-4c73-a93b-d1236ebd677e" xmlns:xsd="http://www.w3.org/2001/XMLSchema" ma:root="true" ns1:_="" ns3:_="" ma:fieldsID="7dd78129e6a1811f84807ad11c651531" targetNamespace="http://schemas.microsoft.com/office/2006/metadata/properties" ns2:_="" ns4:_="">
     <xsd:import namespace="http://schemas.microsoft.com/sharepoint/v3"/>
     <xsd:import namespace="71af3243-3dd4-4a8d-8c0d-dd76da1f02a5"/>
     <xsd:import namespace="16c05727-aa75-4e4a-9b5f-8a80a1165891"/>
@@ -8276,24 +8280,24 @@
       </xsd:complexType>
     </xsd:element>
   </xsd:schema>
-  <xsd:schema xmlns:pc="http://schemas.microsoft.com/office/infopath/2007/PartnerControls" xmlns:dms="http://schemas.microsoft.com/office/2006/documentManagement/types" xmlns:xs="http://www.w3.org/2001/XMLSchema" xmlns:xsd="http://www.w3.org/2001/XMLSchema" targetNamespace="http://schemas.microsoft.com/sharepoint/v3" elementFormDefault="qualified">
+  <xsd:schema xmlns:pc="http://schemas.microsoft.com/office/infopath/2007/PartnerControls" xmlns:dms="http://schemas.microsoft.com/office/2006/documentManagement/types" xmlns:xs="http://www.w3.org/2001/XMLSchema" xmlns:xsd="http://www.w3.org/2001/XMLSchema" elementFormDefault="qualified" targetNamespace="http://schemas.microsoft.com/sharepoint/v3">
     <xsd:import namespace="http://schemas.microsoft.com/office/2006/documentManagement/types"/>
     <xsd:import namespace="http://schemas.microsoft.com/office/infopath/2007/PartnerControls"/>
-    <xsd:element ma:readOnly="false" ma:index="20" ma:hidden="true" ma:displayName="Unified Compliance Policy Properties" ma:internalName="_ip_UnifiedCompliancePolicyProperties" name="_ip_UnifiedCompliancePolicyProperties" nillable="true">
+    <xsd:element nillable="true" ma:index="20" ma:readOnly="false" ma:internalName="_ip_UnifiedCompliancePolicyProperties" name="_ip_UnifiedCompliancePolicyProperties" ma:displayName="Unified Compliance Policy Properties" ma:hidden="true">
       <xsd:simpleType>
         <xsd:restriction base="dms:Note"/>
       </xsd:simpleType>
     </xsd:element>
-    <xsd:element ma:readOnly="false" ma:index="21" ma:hidden="true" ma:displayName="Unified Compliance Policy UI Action" ma:internalName="_ip_UnifiedCompliancePolicyUIAction" name="_ip_UnifiedCompliancePolicyUIAction" nillable="true">
+    <xsd:element nillable="true" ma:index="21" ma:readOnly="false" ma:internalName="_ip_UnifiedCompliancePolicyUIAction" name="_ip_UnifiedCompliancePolicyUIAction" ma:displayName="Unified Compliance Policy UI Action" ma:hidden="true">
       <xsd:simpleType>
         <xsd:restriction base="dms:Text"/>
       </xsd:simpleType>
     </xsd:element>
   </xsd:schema>
-  <xsd:schema xmlns:pc="http://schemas.microsoft.com/office/infopath/2007/PartnerControls" xmlns:dms="http://schemas.microsoft.com/office/2006/documentManagement/types" xmlns:xs="http://www.w3.org/2001/XMLSchema" xmlns:xsd="http://www.w3.org/2001/XMLSchema" targetNamespace="71af3243-3dd4-4a8d-8c0d-dd76da1f02a5" elementFormDefault="qualified">
+  <xsd:schema xmlns:pc="http://schemas.microsoft.com/office/infopath/2007/PartnerControls" xmlns:dms="http://schemas.microsoft.com/office/2006/documentManagement/types" xmlns:xs="http://www.w3.org/2001/XMLSchema" xmlns:xsd="http://www.w3.org/2001/XMLSchema" elementFormDefault="qualified" targetNamespace="71af3243-3dd4-4a8d-8c0d-dd76da1f02a5">
     <xsd:import namespace="http://schemas.microsoft.com/office/2006/documentManagement/types"/>
     <xsd:import namespace="http://schemas.microsoft.com/office/infopath/2007/PartnerControls"/>
-    <xsd:element ma:default="Not started" ma:readOnly="false" ma:index="2" ma:format="Dropdown" ma:displayName="Status" ma:internalName="Status" name="Status" nillable="true">
+    <xsd:element nillable="true" ma:index="2" ma:readOnly="false" ma:internalName="Status" name="Status" ma:format="Dropdown" ma:displayName="Status" ma:default="Not started">
       <xsd:simpleType>
         <xsd:restriction base="dms:Choice">
           <xsd:enumeration value="Not started"/>
@@ -8302,120 +8306,120 @@
         </xsd:restriction>
       </xsd:simpleType>
     </xsd:element>
-    <xsd:element ma:readOnly="false" ma:index="3" ma:format="Image" ma:displayName="Image" ma:internalName="Image" name="Image" nillable="true">
+    <xsd:element nillable="true" ma:index="3" ma:readOnly="false" ma:internalName="Image" name="Image" ma:format="Image" ma:displayName="Image">
       <xsd:complexType>
         <xsd:complexContent>
           <xsd:extension base="dms:URL">
             <xsd:sequence>
-              <xsd:element minOccurs="0" type="dms:ValidUrl" name="Url" nillable="true"/>
-              <xsd:element type="xsd:string" name="Description" nillable="true"/>
+              <xsd:element nillable="true" type="dms:ValidUrl" minOccurs="0" name="Url"/>
+              <xsd:element nillable="true" type="xsd:string" name="Description"/>
             </xsd:sequence>
           </xsd:extension>
         </xsd:complexContent>
       </xsd:complexType>
     </xsd:element>
-    <xsd:element ma:readOnly="true" ma:index="8" ma:hidden="true" ma:displayName="MediaServiceMetadata" ma:internalName="MediaServiceMetadata" name="MediaServiceMetadata" nillable="true">
+    <xsd:element nillable="true" ma:index="8" ma:readOnly="true" ma:internalName="MediaServiceMetadata" name="MediaServiceMetadata" ma:displayName="MediaServiceMetadata" ma:hidden="true">
       <xsd:simpleType>
         <xsd:restriction base="dms:Note"/>
       </xsd:simpleType>
     </xsd:element>
-    <xsd:element ma:readOnly="true" ma:index="9" ma:hidden="true" ma:displayName="MediaServiceFastMetadata" ma:internalName="MediaServiceFastMetadata" name="MediaServiceFastMetadata" nillable="true">
+    <xsd:element nillable="true" ma:index="9" ma:readOnly="true" ma:internalName="MediaServiceFastMetadata" name="MediaServiceFastMetadata" ma:displayName="MediaServiceFastMetadata" ma:hidden="true">
       <xsd:simpleType>
         <xsd:restriction base="dms:Note"/>
       </xsd:simpleType>
     </xsd:element>
-    <xsd:element ma:readOnly="true" ma:index="10" ma:hidden="true" ma:displayName="MediaServiceOCR" ma:internalName="MediaServiceOCR" name="MediaServiceOCR" nillable="true">
+    <xsd:element nillable="true" ma:index="10" ma:readOnly="true" ma:internalName="MediaServiceOCR" name="MediaServiceOCR" ma:displayName="MediaServiceOCR" ma:hidden="true">
       <xsd:simpleType>
         <xsd:restriction base="dms:Note"/>
       </xsd:simpleType>
     </xsd:element>
-    <xsd:element ma:readOnly="true" ma:index="11" ma:hidden="true" ma:displayName="MediaServiceAutoTags" ma:internalName="MediaServiceAutoTags" name="MediaServiceAutoTags" nillable="true">
+    <xsd:element nillable="true" ma:index="11" ma:readOnly="true" ma:internalName="MediaServiceAutoTags" name="MediaServiceAutoTags" ma:displayName="MediaServiceAutoTags" ma:hidden="true">
       <xsd:simpleType>
         <xsd:restriction base="dms:Text"/>
       </xsd:simpleType>
     </xsd:element>
-    <xsd:element ma:readOnly="true" ma:index="12" ma:hidden="true" ma:displayName="MediaServiceEventHashCode" ma:internalName="MediaServiceEventHashCode" name="MediaServiceEventHashCode" nillable="true">
+    <xsd:element nillable="true" ma:index="12" ma:readOnly="true" ma:internalName="MediaServiceEventHashCode" name="MediaServiceEventHashCode" ma:displayName="MediaServiceEventHashCode" ma:hidden="true">
       <xsd:simpleType>
         <xsd:restriction base="dms:Text"/>
       </xsd:simpleType>
     </xsd:element>
-    <xsd:element ma:readOnly="true" ma:index="13" ma:hidden="true" ma:displayName="MediaServiceGenerationTime" ma:internalName="MediaServiceGenerationTime" name="MediaServiceGenerationTime" nillable="true">
+    <xsd:element nillable="true" ma:index="13" ma:readOnly="true" ma:internalName="MediaServiceGenerationTime" name="MediaServiceGenerationTime" ma:displayName="MediaServiceGenerationTime" ma:hidden="true">
       <xsd:simpleType>
         <xsd:restriction base="dms:Text"/>
       </xsd:simpleType>
     </xsd:element>
-    <xsd:element ma:readOnly="true" ma:index="16" ma:hidden="true" ma:displayName="MediaServiceAutoKeyPoints" ma:internalName="MediaServiceAutoKeyPoints" name="MediaServiceAutoKeyPoints" nillable="true">
+    <xsd:element nillable="true" ma:index="16" ma:readOnly="true" ma:internalName="MediaServiceAutoKeyPoints" name="MediaServiceAutoKeyPoints" ma:displayName="MediaServiceAutoKeyPoints" ma:hidden="true">
       <xsd:simpleType>
         <xsd:restriction base="dms:Note"/>
       </xsd:simpleType>
     </xsd:element>
-    <xsd:element ma:readOnly="false" ma:index="17" ma:hidden="true" ma:displayName="KeyPoints" ma:internalName="MediaServiceKeyPoints" name="MediaServiceKeyPoints" nillable="true">
+    <xsd:element nillable="true" ma:index="17" ma:readOnly="false" ma:internalName="MediaServiceKeyPoints" name="MediaServiceKeyPoints" ma:displayName="KeyPoints" ma:hidden="true">
       <xsd:simpleType>
         <xsd:restriction base="dms:Note"/>
       </xsd:simpleType>
     </xsd:element>
-    <xsd:element ma:readOnly="true" ma:index="18" ma:hidden="true" ma:displayName="MediaServiceDateTaken" ma:internalName="MediaServiceDateTaken" name="MediaServiceDateTaken" nillable="true">
+    <xsd:element nillable="true" ma:index="18" ma:readOnly="true" ma:internalName="MediaServiceDateTaken" name="MediaServiceDateTaken" ma:displayName="MediaServiceDateTaken" ma:hidden="true">
       <xsd:simpleType>
         <xsd:restriction base="dms:Text"/>
       </xsd:simpleType>
     </xsd:element>
-    <xsd:element ma:anchorId="fba54fb3-c3e1-fe81-a776-ca4b69148c4d" ma:readOnly="false" ma:sspId="e385fb40-52d4-4fae-9c5b-3e8ff8a5878e" ma:taxonomy="true" ma:index="25" ma:taxonomyFieldName="MediaServiceImageTags" ma:isKeyword="false" ma:fieldId="{5cf76f15-5ced-4ddc-b409-7134ff3c332f}" ma:open="true" ma:termSetId="09814cd3-568e-fe90-9814-8d621ff8fb84" ma:displayName="Image Tags" ma:internalName="ImageTagsTaxHTField" name="ImageTagsTaxHTField" ma:taxonomyMulti="true" nillable="true">
+    <xsd:element ma:open="true" nillable="true" ma:sspId="e385fb40-52d4-4fae-9c5b-3e8ff8a5878e" ma:taxonomyFieldName="MediaServiceImageTags" ma:taxonomyMulti="true" ma:index="25" ma:anchorId="fba54fb3-c3e1-fe81-a776-ca4b69148c4d" ma:readOnly="false" ma:fieldId="{5cf76f15-5ced-4ddc-b409-7134ff3c332f}" ma:internalName="ImageTagsTaxHTField" name="ImageTagsTaxHTField" ma:isKeyword="false" ma:displayName="Image Tags" ma:taxonomy="true" ma:termSetId="09814cd3-568e-fe90-9814-8d621ff8fb84">
       <xsd:complexType>
         <xsd:sequence>
-          <xsd:element minOccurs="0" ref="pc:Terms" maxOccurs="1"/>
+          <xsd:element maxOccurs="1" minOccurs="0" ref="pc:Terms"/>
         </xsd:sequence>
       </xsd:complexType>
     </xsd:element>
-    <xsd:element ma:readOnly="true" ma:index="26" ma:hidden="true" ma:displayName="Location" ma:internalName="MediaServiceLocation" name="MediaServiceLocation" nillable="true">
+    <xsd:element nillable="true" ma:index="26" ma:readOnly="true" ma:internalName="MediaServiceLocation" name="MediaServiceLocation" ma:displayName="Location" ma:hidden="true">
       <xsd:simpleType>
         <xsd:restriction base="dms:Text"/>
       </xsd:simpleType>
     </xsd:element>
-    <xsd:element ma:readOnly="true" ma:index="27" ma:hidden="true" ma:displayName="MediaLengthInSeconds" ma:internalName="MediaLengthInSeconds" name="MediaLengthInSeconds" nillable="true">
+    <xsd:element nillable="true" ma:index="27" ma:readOnly="true" ma:internalName="MediaLengthInSeconds" name="MediaLengthInSeconds" ma:displayName="MediaLengthInSeconds" ma:hidden="true">
       <xsd:simpleType>
         <xsd:restriction base="dms:Unknown"/>
       </xsd:simpleType>
     </xsd:element>
-    <xsd:element ma:default="0" ma:index="28" ma:format="Dropdown" ma:displayName="Background" ma:internalName="Background" name="Background" nillable="true">
+    <xsd:element nillable="true" ma:index="28" ma:internalName="Background" name="Background" ma:format="Dropdown" ma:displayName="Background" ma:default="0">
       <xsd:simpleType>
         <xsd:restriction base="dms:Boolean"/>
       </xsd:simpleType>
     </xsd:element>
-    <xsd:element ma:readOnly="true" ma:index="29" ma:hidden="true" ma:displayName="MediaServiceSearchProperties" ma:internalName="MediaServiceSearchProperties" name="MediaServiceSearchProperties" nillable="true">
+    <xsd:element nillable="true" ma:index="29" ma:readOnly="true" ma:internalName="MediaServiceSearchProperties" name="MediaServiceSearchProperties" ma:displayName="MediaServiceSearchProperties" ma:hidden="true">
       <xsd:simpleType>
         <xsd:restriction base="dms:Note"/>
       </xsd:simpleType>
     </xsd:element>
-    <xsd:element ma:readOnly="true" ma:index="30" ma:hidden="true" ma:displayName="MediaServiceDocTags" ma:internalName="MediaServiceDocTags" name="MediaServiceDocTags" nillable="true">
+    <xsd:element nillable="true" ma:index="30" ma:readOnly="true" ma:internalName="MediaServiceDocTags" name="MediaServiceDocTags" ma:displayName="MediaServiceDocTags" ma:hidden="true">
       <xsd:simpleType>
         <xsd:restriction base="dms:Note"/>
       </xsd:simpleType>
     </xsd:element>
-    <xsd:element ma:readOnly="true" ma:index="31" ma:hidden="true" ma:indexed="true" ma:displayName="MediaServiceObjectDetectorVersions" ma:internalName="MediaServiceObjectDetectorVersions" name="MediaServiceObjectDetectorVersions" ma:description="" nillable="true">
+    <xsd:element nillable="true" ma:index="31" ma:readOnly="true" ma:internalName="MediaServiceObjectDetectorVersions" name="MediaServiceObjectDetectorVersions" ma:indexed="true" ma:displayName="MediaServiceObjectDetectorVersions" ma:description="" ma:hidden="true">
       <xsd:simpleType>
         <xsd:restriction base="dms:Text"/>
       </xsd:simpleType>
     </xsd:element>
-    <xsd:element ma:readOnly="true" ma:index="32" ma:hidden="true" ma:displayName="MediaServiceSystemTags" ma:internalName="MediaServiceSystemTags" name="MediaServiceSystemTags" nillable="true">
+    <xsd:element nillable="true" ma:index="32" ma:readOnly="true" ma:internalName="MediaServiceSystemTags" name="MediaServiceSystemTags" ma:displayName="MediaServiceSystemTags" ma:hidden="true">
       <xsd:simpleType>
         <xsd:restriction base="dms:Note"/>
       </xsd:simpleType>
     </xsd:element>
   </xsd:schema>
-  <xsd:schema xmlns:pc="http://schemas.microsoft.com/office/infopath/2007/PartnerControls" xmlns:dms="http://schemas.microsoft.com/office/2006/documentManagement/types" xmlns:xs="http://www.w3.org/2001/XMLSchema" xmlns:xsd="http://www.w3.org/2001/XMLSchema" targetNamespace="16c05727-aa75-4e4a-9b5f-8a80a1165891" elementFormDefault="qualified">
+  <xsd:schema xmlns:pc="http://schemas.microsoft.com/office/infopath/2007/PartnerControls" xmlns:dms="http://schemas.microsoft.com/office/2006/documentManagement/types" xmlns:xs="http://www.w3.org/2001/XMLSchema" xmlns:xsd="http://www.w3.org/2001/XMLSchema" elementFormDefault="qualified" targetNamespace="16c05727-aa75-4e4a-9b5f-8a80a1165891">
     <xsd:import namespace="http://schemas.microsoft.com/office/2006/documentManagement/types"/>
     <xsd:import namespace="http://schemas.microsoft.com/office/infopath/2007/PartnerControls"/>
-    <xsd:element ma:readOnly="true" ma:index="14" ma:hidden="true" ma:displayName="Shared With" ma:internalName="SharedWithUsers" name="SharedWithUsers" nillable="true">
+    <xsd:element nillable="true" ma:index="14" ma:readOnly="true" ma:internalName="SharedWithUsers" name="SharedWithUsers" ma:displayName="Shared With" ma:hidden="true">
       <xsd:complexType>
         <xsd:complexContent>
           <xsd:extension base="dms:UserMulti">
             <xsd:sequence>
-              <xsd:element minOccurs="0" name="UserInfo" maxOccurs="unbounded">
+              <xsd:element maxOccurs="unbounded" minOccurs="0" name="UserInfo">
                 <xsd:complexType>
                   <xsd:sequence>
-                    <xsd:element minOccurs="0" type="xsd:string" name="DisplayName"/>
-                    <xsd:element minOccurs="0" type="dms:UserId" name="AccountId" nillable="true"/>
-                    <xsd:element minOccurs="0" type="xsd:string" name="AccountType"/>
+                    <xsd:element type="xsd:string" minOccurs="0" name="DisplayName"/>
+                    <xsd:element nillable="true" type="dms:UserId" minOccurs="0" name="AccountId"/>
+                    <xsd:element type="xsd:string" minOccurs="0" name="AccountType"/>
                   </xsd:sequence>
                 </xsd:complexType>
               </xsd:element>
@@ -8424,58 +8428,58 @@
         </xsd:complexContent>
       </xsd:complexType>
     </xsd:element>
-    <xsd:element ma:readOnly="true" ma:index="15" ma:hidden="true" ma:displayName="Shared With Details" ma:internalName="SharedWithDetails" name="SharedWithDetails" nillable="true">
+    <xsd:element nillable="true" ma:index="15" ma:readOnly="true" ma:internalName="SharedWithDetails" name="SharedWithDetails" ma:displayName="Shared With Details" ma:hidden="true">
       <xsd:simpleType>
         <xsd:restriction base="dms:Note"/>
       </xsd:simpleType>
     </xsd:element>
   </xsd:schema>
-  <xsd:schema xmlns:pc="http://schemas.microsoft.com/office/infopath/2007/PartnerControls" xmlns:dms="http://schemas.microsoft.com/office/2006/documentManagement/types" xmlns:xs="http://www.w3.org/2001/XMLSchema" xmlns:xsd="http://www.w3.org/2001/XMLSchema" targetNamespace="230e9df3-be65-4c73-a93b-d1236ebd677e" elementFormDefault="qualified">
+  <xsd:schema xmlns:pc="http://schemas.microsoft.com/office/infopath/2007/PartnerControls" xmlns:dms="http://schemas.microsoft.com/office/2006/documentManagement/types" xmlns:xs="http://www.w3.org/2001/XMLSchema" xmlns:xsd="http://www.w3.org/2001/XMLSchema" elementFormDefault="qualified" targetNamespace="230e9df3-be65-4c73-a93b-d1236ebd677e">
     <xsd:import namespace="http://schemas.microsoft.com/office/2006/documentManagement/types"/>
     <xsd:import namespace="http://schemas.microsoft.com/office/infopath/2007/PartnerControls"/>
-    <xsd:element ma:readOnly="false" ma:index="23" ma:showField="CatchAllData" ma:web="16c05727-aa75-4e4a-9b5f-8a80a1165891" ma:list="{3f6bfcbc-3db3-4ae6-bd76-326f0798ad28}" ma:hidden="true" ma:displayName="Taxonomy Catch All Column" ma:internalName="TaxCatchAll" name="TaxCatchAll" nillable="true">
+    <xsd:element nillable="true" ma:index="23" ma:readOnly="false" ma:showField="CatchAllData" ma:web="16c05727-aa75-4e4a-9b5f-8a80a1165891" ma:internalName="TaxCatchAll" name="TaxCatchAll" ma:displayName="Taxonomy Catch All Column" ma:hidden="true" ma:list="{3f6bfcbc-3db3-4ae6-bd76-326f0798ad28}">
       <xsd:complexType>
         <xsd:complexContent>
           <xsd:extension base="dms:MultiChoiceLookup">
             <xsd:sequence>
-              <xsd:element minOccurs="0" type="dms:Lookup" name="Value" maxOccurs="unbounded" nillable="true"/>
+              <xsd:element maxOccurs="unbounded" nillable="true" type="dms:Lookup" minOccurs="0" name="Value"/>
             </xsd:sequence>
           </xsd:extension>
         </xsd:complexContent>
       </xsd:complexType>
     </xsd:element>
   </xsd:schema>
-  <xsd:schema xmlns:xsi="http://www.w3.org/2001/XMLSchema-instance" xmlns="http://schemas.openxmlformats.org/package/2006/metadata/core-properties" xmlns:dc="http://purl.org/dc/elements/1.1/" xmlns:dcterms="http://purl.org/dc/terms/" xmlns:xsd="http://www.w3.org/2001/XMLSchema" xmlns:odoc="http://schemas.microsoft.com/internal/obd" attributeFormDefault="unqualified" targetNamespace="http://schemas.openxmlformats.org/package/2006/metadata/core-properties" blockDefault="#all" elementFormDefault="qualified">
-    <xsd:import schemaLocation="http://dublincore.org/schemas/xmls/qdc/2003/04/02/dc.xsd" namespace="http://purl.org/dc/elements/1.1/"/>
-    <xsd:import schemaLocation="http://dublincore.org/schemas/xmls/qdc/2003/04/02/dcterms.xsd" namespace="http://purl.org/dc/terms/"/>
+  <xsd:schema xmlns:xsi="http://www.w3.org/2001/XMLSchema-instance" xmlns:dc="http://purl.org/dc/elements/1.1/" xmlns:odoc="http://schemas.microsoft.com/internal/obd" xmlns:dcterms="http://purl.org/dc/terms/" xmlns="http://schemas.openxmlformats.org/package/2006/metadata/core-properties" xmlns:xsd="http://www.w3.org/2001/XMLSchema" elementFormDefault="qualified" blockDefault="#all" attributeFormDefault="unqualified" targetNamespace="http://schemas.openxmlformats.org/package/2006/metadata/core-properties">
+    <xsd:import namespace="http://purl.org/dc/elements/1.1/" schemaLocation="http://dublincore.org/schemas/xmls/qdc/2003/04/02/dc.xsd"/>
+    <xsd:import namespace="http://purl.org/dc/terms/" schemaLocation="http://dublincore.org/schemas/xmls/qdc/2003/04/02/dcterms.xsd"/>
     <xsd:element type="CT_coreProperties" name="coreProperties"/>
     <xsd:complexType name="CT_coreProperties">
       <xsd:all>
-        <xsd:element minOccurs="0" ref="dc:creator" maxOccurs="1"/>
-        <xsd:element minOccurs="0" ref="dcterms:created" maxOccurs="1"/>
-        <xsd:element minOccurs="0" ref="dc:identifier" maxOccurs="1"/>
-        <xsd:element minOccurs="0" type="xsd:string" ma:displayName="Content Type" name="contentType" maxOccurs="1"/>
-        <xsd:element minOccurs="0" ma:index="1" ref="dc:title" ma:displayName="Title" maxOccurs="1"/>
-        <xsd:element minOccurs="0" ref="dc:subject" maxOccurs="1"/>
-        <xsd:element minOccurs="0" ref="dc:description" maxOccurs="1"/>
-        <xsd:element minOccurs="0" type="xsd:string" name="keywords" maxOccurs="1"/>
-        <xsd:element minOccurs="0" ref="dc:language" maxOccurs="1"/>
-        <xsd:element minOccurs="0" type="xsd:string" name="category" maxOccurs="1"/>
-        <xsd:element minOccurs="0" type="xsd:string" name="version" maxOccurs="1"/>
-        <xsd:element minOccurs="0" type="xsd:string" name="revision" maxOccurs="1">
+        <xsd:element maxOccurs="1" minOccurs="0" ref="dc:creator"/>
+        <xsd:element maxOccurs="1" minOccurs="0" ref="dcterms:created"/>
+        <xsd:element maxOccurs="1" minOccurs="0" ref="dc:identifier"/>
+        <xsd:element maxOccurs="1" type="xsd:string" minOccurs="0" name="contentType" ma:displayName="Content Type"/>
+        <xsd:element maxOccurs="1" minOccurs="0" ma:index="1" ma:displayName="Title" ref="dc:title"/>
+        <xsd:element maxOccurs="1" minOccurs="0" ref="dc:subject"/>
+        <xsd:element maxOccurs="1" minOccurs="0" ref="dc:description"/>
+        <xsd:element maxOccurs="1" type="xsd:string" minOccurs="0" name="keywords"/>
+        <xsd:element maxOccurs="1" minOccurs="0" ref="dc:language"/>
+        <xsd:element maxOccurs="1" type="xsd:string" minOccurs="0" name="category"/>
+        <xsd:element maxOccurs="1" type="xsd:string" minOccurs="0" name="version"/>
+        <xsd:element maxOccurs="1" type="xsd:string" minOccurs="0" name="revision">
           <xsd:annotation>
             <xsd:documentation>
                         This value indicates the number of saves or revisions. The application is responsible for updating this value after each revision.
                     </xsd:documentation>
           </xsd:annotation>
         </xsd:element>
-        <xsd:element minOccurs="0" type="xsd:string" name="lastModifiedBy" maxOccurs="1"/>
-        <xsd:element minOccurs="0" ref="dcterms:modified" maxOccurs="1"/>
-        <xsd:element minOccurs="0" type="xsd:string" name="contentStatus" maxOccurs="1"/>
+        <xsd:element maxOccurs="1" type="xsd:string" minOccurs="0" name="lastModifiedBy"/>
+        <xsd:element maxOccurs="1" minOccurs="0" ref="dcterms:modified"/>
+        <xsd:element maxOccurs="1" type="xsd:string" minOccurs="0" name="contentStatus"/>
       </xsd:all>
     </xsd:complexType>
   </xsd:schema>
-  <xs:schema xmlns:pc="http://schemas.microsoft.com/office/infopath/2007/PartnerControls" xmlns:xs="http://www.w3.org/2001/XMLSchema" attributeFormDefault="unqualified" targetNamespace="http://schemas.microsoft.com/office/infopath/2007/PartnerControls" elementFormDefault="qualified">
+  <xs:schema xmlns:pc="http://schemas.microsoft.com/office/infopath/2007/PartnerControls" xmlns:xs="http://www.w3.org/2001/XMLSchema" elementFormDefault="qualified" attributeFormDefault="unqualified" targetNamespace="http://schemas.microsoft.com/office/infopath/2007/PartnerControls">
     <xs:element name="Person">
       <xs:complexType>
         <xs:sequence>
@@ -8491,7 +8495,7 @@
     <xs:element name="BDCAssociatedEntity">
       <xs:complexType>
         <xs:sequence>
-          <xs:element minOccurs="0" ref="pc:BDCEntity" maxOccurs="unbounded"/>
+          <xs:element maxOccurs="unbounded" minOccurs="0" ref="pc:BDCEntity"/>
         </xs:sequence>
         <xs:attribute ref="pc:EntityNamespace"/>
         <xs:attribute ref="pc:EntityName"/>
@@ -8526,7 +8530,7 @@
     <xs:element name="Terms">
       <xs:complexType>
         <xs:sequence>
-          <xs:element minOccurs="0" ref="pc:TermInfo" maxOccurs="unbounded"/>
+          <xs:element maxOccurs="unbounded" minOccurs="0" ref="pc:TermInfo"/>
         </xs:sequence>
       </xs:complexType>
     </xs:element>
@@ -8544,37 +8548,8 @@
 </ct:contentTypeSchema>
 </file>
 
-<file path=customXml/item2.xml><?xml version="1.0" encoding="utf-8"?>
-<p:properties xmlns:xsi="http://www.w3.org/2001/XMLSchema-instance" xmlns:pc="http://schemas.microsoft.com/office/infopath/2007/PartnerControls" xmlns:p="http://schemas.microsoft.com/office/2006/metadata/properties">
-  <documentManagement>
-    <_ip_UnifiedCompliancePolicyUIAction xmlns="http://schemas.microsoft.com/sharepoint/v3" xsi:nil="true"/>
-    <Image xmlns="71af3243-3dd4-4a8d-8c0d-dd76da1f02a5">
-      <Url xsi:nil="true"/>
-      <Description xsi:nil="true"/>
-    </Image>
-    <Status xmlns="71af3243-3dd4-4a8d-8c0d-dd76da1f02a5">Not started</Status>
-    <Background xmlns="71af3243-3dd4-4a8d-8c0d-dd76da1f02a5">false</Background>
-    <_ip_UnifiedCompliancePolicyProperties xmlns="http://schemas.microsoft.com/sharepoint/v3" xsi:nil="true"/>
-    <ImageTagsTaxHTField xmlns="71af3243-3dd4-4a8d-8c0d-dd76da1f02a5">
-      <Terms xmlns="http://schemas.microsoft.com/office/infopath/2007/PartnerControls"/>
-    </ImageTagsTaxHTField>
-    <TaxCatchAll xmlns="230e9df3-be65-4c73-a93b-d1236ebd677e" xsi:nil="true"/>
-    <MediaServiceKeyPoints xmlns="71af3243-3dd4-4a8d-8c0d-dd76da1f02a5" xsi:nil="true"/>
-  </documentManagement>
-</p:properties>
-</file>
-
-<file path=customXml/item3.xml><?xml version="1.0" encoding="utf-8"?>
-<?mso-contentType ?>
-<FormTemplates xmlns="http://schemas.microsoft.com/sharepoint/v3/contenttype/forms">
-  <Display>DocumentLibraryForm</Display>
-  <Edit>DocumentLibraryForm</Edit>
-  <New>DocumentLibraryForm</New>
-</FormTemplates>
-</file>
-
 <file path=customXml/itemProps1.xml><?xml version="1.0" encoding="utf-8"?>
-<ds:datastoreItem xmlns:ds="http://schemas.openxmlformats.org/officeDocument/2006/customXml" ds:itemID="{F1773DEF-F3EB-4EBC-916F-5D6A2722CF6F}">
+<ds:datastoreItem xmlns:ds="http://schemas.openxmlformats.org/officeDocument/2006/customXml" ds:itemID="{B68BEF44-5CE4-407D-801F-ABCD28C15FEF}">
   <ds:schemaRefs/>
 </ds:datastoreItem>
 </file>
@@ -8586,7 +8561,7 @@
 </file>
 
 <file path=customXml/itemProps3.xml><?xml version="1.0" encoding="utf-8"?>
-<ds:datastoreItem xmlns:ds="http://schemas.openxmlformats.org/officeDocument/2006/customXml" ds:itemID="{B68BEF44-5CE4-407D-801F-ABCD28C15FEF}">
+<ds:datastoreItem xmlns:ds="http://schemas.openxmlformats.org/officeDocument/2006/customXml" ds:itemID="{F1773DEF-F3EB-4EBC-916F-5D6A2722CF6F}">
   <ds:schemaRefs/>
 </ds:datastoreItem>
 </file>
</xml_diff>

<commit_message>
New Skills section, and new Journey section.
</commit_message>
<xml_diff>
--- a/src/Resume_CV/Ujjwal-Simple-CV.docx
+++ b/src/Resume_CV/Ujjwal-Simple-CV.docx
@@ -1945,6 +1945,15 @@
               <w:rFonts w:hint="default"/>
               <w:lang w:val="en-US"/>
             </w:rPr>
+            <w:t>e</w:t>
+          </w:r>
+          <w:bookmarkStart w:id="0" w:name="_GoBack"/>
+          <w:bookmarkEnd w:id="0"/>
+          <w:r>
+            <w:rPr>
+              <w:rFonts w:hint="default"/>
+              <w:lang w:val="en-US"/>
+            </w:rPr>
             <w:t xml:space="preserve"> </w:t>
           </w:r>
           <w:r>
@@ -2707,8 +2716,6 @@
         </w:rPr>
         <w:t>HTML, CSS, JS, JSP</w:t>
       </w:r>
-      <w:bookmarkStart w:id="0" w:name="_GoBack"/>
-      <w:bookmarkEnd w:id="0"/>
     </w:p>
     <w:p>
       <w:pPr>
@@ -6498,42 +6505,6 @@
     <w:pitch w:val="default"/>
     <w:sig w:usb0="00000000" w:usb1="00000000" w:usb2="00000000" w:usb3="00000000" w:csb0="80000000" w:csb1="00000000"/>
   </w:font>
-  <w:font w:name="宋体-简">
-    <w:panose1 w:val="02010800040101010101"/>
-    <w:charset w:val="86"/>
-    <w:family w:val="auto"/>
-    <w:pitch w:val="default"/>
-    <w:sig w:usb0="00000001" w:usb1="080F0000" w:usb2="00000000" w:usb3="00000000" w:csb0="00040000" w:csb1="00000000"/>
-  </w:font>
-  <w:font w:name="黑体-简">
-    <w:panose1 w:val="02000000000000000000"/>
-    <w:charset w:val="86"/>
-    <w:family w:val="auto"/>
-    <w:pitch w:val="default"/>
-    <w:sig w:usb0="8000002F" w:usb1="0800004A" w:usb2="00000000" w:usb3="00000000" w:csb0="203E0000" w:csb1="00000000"/>
-  </w:font>
-  <w:font w:name="Helvetica Neue">
-    <w:panose1 w:val="02000503000000020004"/>
-    <w:charset w:val="00"/>
-    <w:family w:val="auto"/>
-    <w:pitch w:val="default"/>
-    <w:sig w:usb0="E50002FF" w:usb1="500079DB" w:usb2="00000010" w:usb3="00000000" w:csb0="00000000" w:csb1="00000000"/>
-  </w:font>
-  <w:font w:name="苹方-简">
-    <w:altName w:val="Times New Roman"/>
-    <w:panose1 w:val="020B0600000000000000"/>
-    <w:charset w:val="00"/>
-    <w:family w:val="auto"/>
-    <w:pitch w:val="default"/>
-    <w:sig w:usb0="A00002FF" w:usb1="7ACFFDFB" w:usb2="00000017" w:usb3="00000000" w:csb0="00040001" w:csb1="00000000"/>
-  </w:font>
-  <w:font w:name="Kingsoft Sign">
-    <w:panose1 w:val="05050102010706020507"/>
-    <w:charset w:val="00"/>
-    <w:family w:val="auto"/>
-    <w:pitch w:val="default"/>
-    <w:sig w:usb0="00000000" w:usb1="10000000" w:usb2="00000000" w:usb3="00000000" w:csb0="00000001" w:csb1="00000000"/>
-  </w:font>
 </w:fonts>
 </file>
 
@@ -8119,8 +8090,37 @@
 </file>
 
 <file path=customXml/item1.xml><?xml version="1.0" encoding="utf-8"?>
-<ct:contentTypeSchema xmlns:ct="http://schemas.microsoft.com/office/2006/metadata/contentType" xmlns:ma="http://schemas.microsoft.com/office/2006/metadata/properties/metaAttributes" ma:contentTypeScope="" ma:contentTypeDescription="Create a new document." ct:_="" ma:contentTypeID="0x01010079F111ED35F8CC479449609E8A0923A6" ma:_="" ma:contentTypeVersion="28" ma:contentTypeName="Document" ma:versionID="60f5a4f2d2b0abadcf532d48ebf9cb71">
-  <xsd:schema xmlns:ns1="http://schemas.microsoft.com/sharepoint/v3" xmlns:ns2="71af3243-3dd4-4a8d-8c0d-dd76da1f02a5" xmlns:ns3="16c05727-aa75-4e4a-9b5f-8a80a1165891" xmlns:ns4="230e9df3-be65-4c73-a93b-d1236ebd677e" xmlns:xsd="http://www.w3.org/2001/XMLSchema" xmlns:xs="http://www.w3.org/2001/XMLSchema" xmlns:p="http://schemas.microsoft.com/office/2006/metadata/properties" ns2:_="" ns4:_="" ma:fieldsID="7dd78129e6a1811f84807ad11c651531" targetNamespace="http://schemas.microsoft.com/office/2006/metadata/properties" ns1:_="" ns3:_="" ma:root="true">
+<?mso-contentType ?>
+<FormTemplates xmlns="http://schemas.microsoft.com/sharepoint/v3/contenttype/forms">
+  <Display>DocumentLibraryForm</Display>
+  <Edit>DocumentLibraryForm</Edit>
+  <New>DocumentLibraryForm</New>
+</FormTemplates>
+</file>
+
+<file path=customXml/item2.xml><?xml version="1.0" encoding="utf-8"?>
+<p:properties xmlns:pc="http://schemas.microsoft.com/office/infopath/2007/PartnerControls" xmlns:p="http://schemas.microsoft.com/office/2006/metadata/properties" xmlns:xsi="http://www.w3.org/2001/XMLSchema-instance">
+  <documentManagement>
+    <_ip_UnifiedCompliancePolicyUIAction xmlns="http://schemas.microsoft.com/sharepoint/v3" xsi:nil="true"/>
+    <Image xmlns="71af3243-3dd4-4a8d-8c0d-dd76da1f02a5">
+      <Url xsi:nil="true"/>
+      <Description xsi:nil="true"/>
+    </Image>
+    <Status xmlns="71af3243-3dd4-4a8d-8c0d-dd76da1f02a5">Not started</Status>
+    <Background xmlns="71af3243-3dd4-4a8d-8c0d-dd76da1f02a5">false</Background>
+    <_ip_UnifiedCompliancePolicyProperties xmlns="http://schemas.microsoft.com/sharepoint/v3" xsi:nil="true"/>
+    <ImageTagsTaxHTField xmlns="71af3243-3dd4-4a8d-8c0d-dd76da1f02a5">
+      <Terms xmlns="http://schemas.microsoft.com/office/infopath/2007/PartnerControls"/>
+    </ImageTagsTaxHTField>
+    <TaxCatchAll xmlns="230e9df3-be65-4c73-a93b-d1236ebd677e" xsi:nil="true"/>
+    <MediaServiceKeyPoints xmlns="71af3243-3dd4-4a8d-8c0d-dd76da1f02a5" xsi:nil="true"/>
+  </documentManagement>
+</p:properties>
+</file>
+
+<file path=customXml/item3.xml><?xml version="1.0" encoding="utf-8"?>
+<ct:contentTypeSchema xmlns:ct="http://schemas.microsoft.com/office/2006/metadata/contentType" xmlns:ma="http://schemas.microsoft.com/office/2006/metadata/properties/metaAttributes" ma:contentTypeScope="" ma:contentTypeName="Document" ct:_="" ma:_="" ma:contentTypeDescription="Create a new document." ma:contentTypeID="0x01010079F111ED35F8CC479449609E8A0923A6" ma:versionID="60f5a4f2d2b0abadcf532d48ebf9cb71" ma:contentTypeVersion="28">
+  <xsd:schema xmlns:ns1="http://schemas.microsoft.com/sharepoint/v3" xmlns:ns2="71af3243-3dd4-4a8d-8c0d-dd76da1f02a5" xmlns:ns3="16c05727-aa75-4e4a-9b5f-8a80a1165891" xmlns:ns4="230e9df3-be65-4c73-a93b-d1236ebd677e" xmlns:p="http://schemas.microsoft.com/office/2006/metadata/properties" xmlns:xsd="http://www.w3.org/2001/XMLSchema" xmlns:xs="http://www.w3.org/2001/XMLSchema" ns2:_="" ns4:_="" ns1:_="" ns3:_="" ma:root="true" targetNamespace="http://schemas.microsoft.com/office/2006/metadata/properties" ma:fieldsID="7dd78129e6a1811f84807ad11c651531">
     <xsd:import namespace="http://schemas.microsoft.com/sharepoint/v3"/>
     <xsd:import namespace="71af3243-3dd4-4a8d-8c0d-dd76da1f02a5"/>
     <xsd:import namespace="16c05727-aa75-4e4a-9b5f-8a80a1165891"/>
@@ -8162,24 +8162,24 @@
       </xsd:complexType>
     </xsd:element>
   </xsd:schema>
-  <xsd:schema xmlns:pc="http://schemas.microsoft.com/office/infopath/2007/PartnerControls" xmlns:xsd="http://www.w3.org/2001/XMLSchema" xmlns:dms="http://schemas.microsoft.com/office/2006/documentManagement/types" xmlns:xs="http://www.w3.org/2001/XMLSchema" targetNamespace="http://schemas.microsoft.com/sharepoint/v3" elementFormDefault="qualified">
+  <xsd:schema xmlns:pc="http://schemas.microsoft.com/office/infopath/2007/PartnerControls" xmlns:xsd="http://www.w3.org/2001/XMLSchema" xmlns:xs="http://www.w3.org/2001/XMLSchema" xmlns:dms="http://schemas.microsoft.com/office/2006/documentManagement/types" elementFormDefault="qualified" targetNamespace="http://schemas.microsoft.com/sharepoint/v3">
     <xsd:import namespace="http://schemas.microsoft.com/office/2006/documentManagement/types"/>
     <xsd:import namespace="http://schemas.microsoft.com/office/infopath/2007/PartnerControls"/>
-    <xsd:element name="_ip_UnifiedCompliancePolicyProperties" ma:internalName="_ip_UnifiedCompliancePolicyProperties" nillable="true" ma:hidden="true" ma:readOnly="false" ma:index="20" ma:displayName="Unified Compliance Policy Properties">
+    <xsd:element nillable="true" ma:index="20" ma:hidden="true" ma:internalName="_ip_UnifiedCompliancePolicyProperties" ma:displayName="Unified Compliance Policy Properties" ma:readOnly="false" name="_ip_UnifiedCompliancePolicyProperties">
       <xsd:simpleType>
         <xsd:restriction base="dms:Note"/>
       </xsd:simpleType>
     </xsd:element>
-    <xsd:element name="_ip_UnifiedCompliancePolicyUIAction" ma:internalName="_ip_UnifiedCompliancePolicyUIAction" nillable="true" ma:hidden="true" ma:readOnly="false" ma:index="21" ma:displayName="Unified Compliance Policy UI Action">
+    <xsd:element nillable="true" ma:index="21" ma:hidden="true" ma:internalName="_ip_UnifiedCompliancePolicyUIAction" ma:displayName="Unified Compliance Policy UI Action" ma:readOnly="false" name="_ip_UnifiedCompliancePolicyUIAction">
       <xsd:simpleType>
         <xsd:restriction base="dms:Text"/>
       </xsd:simpleType>
     </xsd:element>
   </xsd:schema>
-  <xsd:schema xmlns:pc="http://schemas.microsoft.com/office/infopath/2007/PartnerControls" xmlns:xsd="http://www.w3.org/2001/XMLSchema" xmlns:dms="http://schemas.microsoft.com/office/2006/documentManagement/types" xmlns:xs="http://www.w3.org/2001/XMLSchema" targetNamespace="71af3243-3dd4-4a8d-8c0d-dd76da1f02a5" elementFormDefault="qualified">
+  <xsd:schema xmlns:pc="http://schemas.microsoft.com/office/infopath/2007/PartnerControls" xmlns:xsd="http://www.w3.org/2001/XMLSchema" xmlns:xs="http://www.w3.org/2001/XMLSchema" xmlns:dms="http://schemas.microsoft.com/office/2006/documentManagement/types" elementFormDefault="qualified" targetNamespace="71af3243-3dd4-4a8d-8c0d-dd76da1f02a5">
     <xsd:import namespace="http://schemas.microsoft.com/office/2006/documentManagement/types"/>
     <xsd:import namespace="http://schemas.microsoft.com/office/infopath/2007/PartnerControls"/>
-    <xsd:element ma:format="Dropdown" name="Status" ma:internalName="Status" nillable="true" ma:readOnly="false" ma:index="2" ma:displayName="Status" ma:default="Not started">
+    <xsd:element nillable="true" ma:format="Dropdown" ma:index="2" ma:default="Not started" ma:internalName="Status" ma:displayName="Status" ma:readOnly="false" name="Status">
       <xsd:simpleType>
         <xsd:restriction base="dms:Choice">
           <xsd:enumeration value="Not started"/>
@@ -8188,120 +8188,120 @@
         </xsd:restriction>
       </xsd:simpleType>
     </xsd:element>
-    <xsd:element ma:format="Image" name="Image" ma:internalName="Image" nillable="true" ma:readOnly="false" ma:index="3" ma:displayName="Image">
+    <xsd:element nillable="true" ma:format="Image" ma:index="3" ma:internalName="Image" ma:displayName="Image" ma:readOnly="false" name="Image">
       <xsd:complexType>
         <xsd:complexContent>
           <xsd:extension base="dms:URL">
             <xsd:sequence>
-              <xsd:element name="Url" nillable="true" type="dms:ValidUrl" minOccurs="0"/>
-              <xsd:element name="Description" nillable="true" type="xsd:string"/>
+              <xsd:element nillable="true" type="dms:ValidUrl" minOccurs="0" name="Url"/>
+              <xsd:element nillable="true" type="xsd:string" name="Description"/>
             </xsd:sequence>
           </xsd:extension>
         </xsd:complexContent>
       </xsd:complexType>
     </xsd:element>
-    <xsd:element name="MediaServiceMetadata" ma:internalName="MediaServiceMetadata" nillable="true" ma:hidden="true" ma:readOnly="true" ma:index="8" ma:displayName="MediaServiceMetadata">
+    <xsd:element nillable="true" ma:index="8" ma:hidden="true" ma:internalName="MediaServiceMetadata" ma:displayName="MediaServiceMetadata" ma:readOnly="true" name="MediaServiceMetadata">
       <xsd:simpleType>
         <xsd:restriction base="dms:Note"/>
       </xsd:simpleType>
     </xsd:element>
-    <xsd:element name="MediaServiceFastMetadata" ma:internalName="MediaServiceFastMetadata" nillable="true" ma:hidden="true" ma:readOnly="true" ma:index="9" ma:displayName="MediaServiceFastMetadata">
+    <xsd:element nillable="true" ma:index="9" ma:hidden="true" ma:internalName="MediaServiceFastMetadata" ma:displayName="MediaServiceFastMetadata" ma:readOnly="true" name="MediaServiceFastMetadata">
       <xsd:simpleType>
         <xsd:restriction base="dms:Note"/>
       </xsd:simpleType>
     </xsd:element>
-    <xsd:element name="MediaServiceOCR" ma:internalName="MediaServiceOCR" nillable="true" ma:hidden="true" ma:readOnly="true" ma:index="10" ma:displayName="MediaServiceOCR">
+    <xsd:element nillable="true" ma:index="10" ma:hidden="true" ma:internalName="MediaServiceOCR" ma:displayName="MediaServiceOCR" ma:readOnly="true" name="MediaServiceOCR">
       <xsd:simpleType>
         <xsd:restriction base="dms:Note"/>
       </xsd:simpleType>
     </xsd:element>
-    <xsd:element name="MediaServiceAutoTags" ma:internalName="MediaServiceAutoTags" nillable="true" ma:hidden="true" ma:readOnly="true" ma:index="11" ma:displayName="MediaServiceAutoTags">
+    <xsd:element nillable="true" ma:index="11" ma:hidden="true" ma:internalName="MediaServiceAutoTags" ma:displayName="MediaServiceAutoTags" ma:readOnly="true" name="MediaServiceAutoTags">
       <xsd:simpleType>
         <xsd:restriction base="dms:Text"/>
       </xsd:simpleType>
     </xsd:element>
-    <xsd:element name="MediaServiceEventHashCode" ma:internalName="MediaServiceEventHashCode" nillable="true" ma:hidden="true" ma:readOnly="true" ma:index="12" ma:displayName="MediaServiceEventHashCode">
+    <xsd:element nillable="true" ma:index="12" ma:hidden="true" ma:internalName="MediaServiceEventHashCode" ma:displayName="MediaServiceEventHashCode" ma:readOnly="true" name="MediaServiceEventHashCode">
       <xsd:simpleType>
         <xsd:restriction base="dms:Text"/>
       </xsd:simpleType>
     </xsd:element>
-    <xsd:element name="MediaServiceGenerationTime" ma:internalName="MediaServiceGenerationTime" nillable="true" ma:hidden="true" ma:readOnly="true" ma:index="13" ma:displayName="MediaServiceGenerationTime">
+    <xsd:element nillable="true" ma:index="13" ma:hidden="true" ma:internalName="MediaServiceGenerationTime" ma:displayName="MediaServiceGenerationTime" ma:readOnly="true" name="MediaServiceGenerationTime">
       <xsd:simpleType>
         <xsd:restriction base="dms:Text"/>
       </xsd:simpleType>
     </xsd:element>
-    <xsd:element name="MediaServiceAutoKeyPoints" ma:internalName="MediaServiceAutoKeyPoints" nillable="true" ma:hidden="true" ma:readOnly="true" ma:index="16" ma:displayName="MediaServiceAutoKeyPoints">
+    <xsd:element nillable="true" ma:index="16" ma:hidden="true" ma:internalName="MediaServiceAutoKeyPoints" ma:displayName="MediaServiceAutoKeyPoints" ma:readOnly="true" name="MediaServiceAutoKeyPoints">
       <xsd:simpleType>
         <xsd:restriction base="dms:Note"/>
       </xsd:simpleType>
     </xsd:element>
-    <xsd:element name="MediaServiceKeyPoints" ma:internalName="MediaServiceKeyPoints" nillable="true" ma:hidden="true" ma:readOnly="false" ma:index="17" ma:displayName="KeyPoints">
+    <xsd:element nillable="true" ma:index="17" ma:hidden="true" ma:internalName="MediaServiceKeyPoints" ma:displayName="KeyPoints" ma:readOnly="false" name="MediaServiceKeyPoints">
       <xsd:simpleType>
         <xsd:restriction base="dms:Note"/>
       </xsd:simpleType>
     </xsd:element>
-    <xsd:element name="MediaServiceDateTaken" ma:internalName="MediaServiceDateTaken" nillable="true" ma:hidden="true" ma:readOnly="true" ma:index="18" ma:displayName="MediaServiceDateTaken">
+    <xsd:element nillable="true" ma:index="18" ma:hidden="true" ma:internalName="MediaServiceDateTaken" ma:displayName="MediaServiceDateTaken" ma:readOnly="true" name="MediaServiceDateTaken">
       <xsd:simpleType>
         <xsd:restriction base="dms:Text"/>
       </xsd:simpleType>
     </xsd:element>
-    <xsd:element ma:taxonomyFieldName="MediaServiceImageTags" name="ImageTagsTaxHTField" ma:internalName="ImageTagsTaxHTField" nillable="true" ma:termSetId="09814cd3-568e-fe90-9814-8d621ff8fb84" ma:sspId="e385fb40-52d4-4fae-9c5b-3e8ff8a5878e" ma:anchorId="fba54fb3-c3e1-fe81-a776-ca4b69148c4d" ma:readOnly="false" ma:index="25" ma:fieldId="{5cf76f15-5ced-4ddc-b409-7134ff3c332f}" ma:taxonomyMulti="true" ma:displayName="Image Tags" ma:taxonomy="true" ma:open="true" ma:isKeyword="false">
+    <xsd:element nillable="true" ma:termSetId="09814cd3-568e-fe90-9814-8d621ff8fb84" ma:sspId="e385fb40-52d4-4fae-9c5b-3e8ff8a5878e" ma:taxonomy="true" ma:taxonomyFieldName="MediaServiceImageTags" ma:open="true" ma:index="25" ma:internalName="ImageTagsTaxHTField" ma:displayName="Image Tags" ma:taxonomyMulti="true" ma:anchorId="fba54fb3-c3e1-fe81-a776-ca4b69148c4d" ma:fieldId="{5cf76f15-5ced-4ddc-b409-7134ff3c332f}" ma:readOnly="false" name="ImageTagsTaxHTField" ma:isKeyword="false">
       <xsd:complexType>
         <xsd:sequence>
-          <xsd:element maxOccurs="1" ref="pc:Terms" minOccurs="0"/>
+          <xsd:element ref="pc:Terms" maxOccurs="1" minOccurs="0"/>
         </xsd:sequence>
       </xsd:complexType>
     </xsd:element>
-    <xsd:element name="MediaServiceLocation" ma:internalName="MediaServiceLocation" nillable="true" ma:hidden="true" ma:readOnly="true" ma:index="26" ma:displayName="Location">
+    <xsd:element nillable="true" ma:index="26" ma:hidden="true" ma:internalName="MediaServiceLocation" ma:displayName="Location" ma:readOnly="true" name="MediaServiceLocation">
       <xsd:simpleType>
         <xsd:restriction base="dms:Text"/>
       </xsd:simpleType>
     </xsd:element>
-    <xsd:element name="MediaLengthInSeconds" ma:internalName="MediaLengthInSeconds" nillable="true" ma:hidden="true" ma:readOnly="true" ma:index="27" ma:displayName="MediaLengthInSeconds">
+    <xsd:element nillable="true" ma:index="27" ma:hidden="true" ma:internalName="MediaLengthInSeconds" ma:displayName="MediaLengthInSeconds" ma:readOnly="true" name="MediaLengthInSeconds">
       <xsd:simpleType>
         <xsd:restriction base="dms:Unknown"/>
       </xsd:simpleType>
     </xsd:element>
-    <xsd:element ma:format="Dropdown" name="Background" ma:internalName="Background" nillable="true" ma:index="28" ma:displayName="Background" ma:default="0">
+    <xsd:element nillable="true" ma:format="Dropdown" ma:index="28" ma:default="0" ma:internalName="Background" ma:displayName="Background" name="Background">
       <xsd:simpleType>
         <xsd:restriction base="dms:Boolean"/>
       </xsd:simpleType>
     </xsd:element>
-    <xsd:element name="MediaServiceSearchProperties" ma:internalName="MediaServiceSearchProperties" nillable="true" ma:hidden="true" ma:readOnly="true" ma:index="29" ma:displayName="MediaServiceSearchProperties">
+    <xsd:element nillable="true" ma:index="29" ma:hidden="true" ma:internalName="MediaServiceSearchProperties" ma:displayName="MediaServiceSearchProperties" ma:readOnly="true" name="MediaServiceSearchProperties">
       <xsd:simpleType>
         <xsd:restriction base="dms:Note"/>
       </xsd:simpleType>
     </xsd:element>
-    <xsd:element name="MediaServiceDocTags" ma:internalName="MediaServiceDocTags" nillable="true" ma:hidden="true" ma:readOnly="true" ma:index="30" ma:displayName="MediaServiceDocTags">
+    <xsd:element nillable="true" ma:index="30" ma:hidden="true" ma:internalName="MediaServiceDocTags" ma:displayName="MediaServiceDocTags" ma:readOnly="true" name="MediaServiceDocTags">
       <xsd:simpleType>
         <xsd:restriction base="dms:Note"/>
       </xsd:simpleType>
     </xsd:element>
-    <xsd:element name="MediaServiceObjectDetectorVersions" ma:internalName="MediaServiceObjectDetectorVersions" nillable="true" ma:hidden="true" ma:readOnly="true" ma:index="31" ma:displayName="MediaServiceObjectDetectorVersions" ma:indexed="true" ma:description="">
+    <xsd:element ma:indexed="true" nillable="true" ma:index="31" ma:hidden="true" ma:internalName="MediaServiceObjectDetectorVersions" ma:displayName="MediaServiceObjectDetectorVersions" ma:description="" ma:readOnly="true" name="MediaServiceObjectDetectorVersions">
       <xsd:simpleType>
         <xsd:restriction base="dms:Text"/>
       </xsd:simpleType>
     </xsd:element>
-    <xsd:element name="MediaServiceSystemTags" ma:internalName="MediaServiceSystemTags" nillable="true" ma:hidden="true" ma:readOnly="true" ma:index="32" ma:displayName="MediaServiceSystemTags">
+    <xsd:element nillable="true" ma:index="32" ma:hidden="true" ma:internalName="MediaServiceSystemTags" ma:displayName="MediaServiceSystemTags" ma:readOnly="true" name="MediaServiceSystemTags">
       <xsd:simpleType>
         <xsd:restriction base="dms:Note"/>
       </xsd:simpleType>
     </xsd:element>
   </xsd:schema>
-  <xsd:schema xmlns:pc="http://schemas.microsoft.com/office/infopath/2007/PartnerControls" xmlns:xsd="http://www.w3.org/2001/XMLSchema" xmlns:dms="http://schemas.microsoft.com/office/2006/documentManagement/types" xmlns:xs="http://www.w3.org/2001/XMLSchema" targetNamespace="16c05727-aa75-4e4a-9b5f-8a80a1165891" elementFormDefault="qualified">
+  <xsd:schema xmlns:pc="http://schemas.microsoft.com/office/infopath/2007/PartnerControls" xmlns:xsd="http://www.w3.org/2001/XMLSchema" xmlns:xs="http://www.w3.org/2001/XMLSchema" xmlns:dms="http://schemas.microsoft.com/office/2006/documentManagement/types" elementFormDefault="qualified" targetNamespace="16c05727-aa75-4e4a-9b5f-8a80a1165891">
     <xsd:import namespace="http://schemas.microsoft.com/office/2006/documentManagement/types"/>
     <xsd:import namespace="http://schemas.microsoft.com/office/infopath/2007/PartnerControls"/>
-    <xsd:element name="SharedWithUsers" ma:internalName="SharedWithUsers" nillable="true" ma:hidden="true" ma:readOnly="true" ma:index="14" ma:displayName="Shared With">
+    <xsd:element nillable="true" ma:index="14" ma:hidden="true" ma:internalName="SharedWithUsers" ma:displayName="Shared With" ma:readOnly="true" name="SharedWithUsers">
       <xsd:complexType>
         <xsd:complexContent>
           <xsd:extension base="dms:UserMulti">
             <xsd:sequence>
-              <xsd:element name="UserInfo" maxOccurs="unbounded" minOccurs="0">
+              <xsd:element maxOccurs="unbounded" minOccurs="0" name="UserInfo">
                 <xsd:complexType>
                   <xsd:sequence>
-                    <xsd:element name="DisplayName" type="xsd:string" minOccurs="0"/>
-                    <xsd:element name="AccountId" nillable="true" type="dms:UserId" minOccurs="0"/>
-                    <xsd:element name="AccountType" type="xsd:string" minOccurs="0"/>
+                    <xsd:element type="xsd:string" minOccurs="0" name="DisplayName"/>
+                    <xsd:element nillable="true" type="dms:UserId" minOccurs="0" name="AccountId"/>
+                    <xsd:element type="xsd:string" minOccurs="0" name="AccountType"/>
                   </xsd:sequence>
                 </xsd:complexType>
               </xsd:element>
@@ -8310,58 +8310,58 @@
         </xsd:complexContent>
       </xsd:complexType>
     </xsd:element>
-    <xsd:element name="SharedWithDetails" ma:internalName="SharedWithDetails" nillable="true" ma:hidden="true" ma:readOnly="true" ma:index="15" ma:displayName="Shared With Details">
+    <xsd:element nillable="true" ma:index="15" ma:hidden="true" ma:internalName="SharedWithDetails" ma:displayName="Shared With Details" ma:readOnly="true" name="SharedWithDetails">
       <xsd:simpleType>
         <xsd:restriction base="dms:Note"/>
       </xsd:simpleType>
     </xsd:element>
   </xsd:schema>
-  <xsd:schema xmlns:pc="http://schemas.microsoft.com/office/infopath/2007/PartnerControls" xmlns:xsd="http://www.w3.org/2001/XMLSchema" xmlns:dms="http://schemas.microsoft.com/office/2006/documentManagement/types" xmlns:xs="http://www.w3.org/2001/XMLSchema" targetNamespace="230e9df3-be65-4c73-a93b-d1236ebd677e" elementFormDefault="qualified">
+  <xsd:schema xmlns:pc="http://schemas.microsoft.com/office/infopath/2007/PartnerControls" xmlns:xsd="http://www.w3.org/2001/XMLSchema" xmlns:xs="http://www.w3.org/2001/XMLSchema" xmlns:dms="http://schemas.microsoft.com/office/2006/documentManagement/types" elementFormDefault="qualified" targetNamespace="230e9df3-be65-4c73-a93b-d1236ebd677e">
     <xsd:import namespace="http://schemas.microsoft.com/office/2006/documentManagement/types"/>
     <xsd:import namespace="http://schemas.microsoft.com/office/infopath/2007/PartnerControls"/>
-    <xsd:element name="TaxCatchAll" ma:internalName="TaxCatchAll" nillable="true" ma:hidden="true" ma:readOnly="false" ma:index="23" ma:displayName="Taxonomy Catch All Column" ma:list="{3f6bfcbc-3db3-4ae6-bd76-326f0798ad28}" ma:web="16c05727-aa75-4e4a-9b5f-8a80a1165891" ma:showField="CatchAllData">
+    <xsd:element nillable="true" ma:list="{3f6bfcbc-3db3-4ae6-bd76-326f0798ad28}" ma:web="16c05727-aa75-4e4a-9b5f-8a80a1165891" ma:index="23" ma:hidden="true" ma:internalName="TaxCatchAll" ma:displayName="Taxonomy Catch All Column" ma:showField="CatchAllData" ma:readOnly="false" name="TaxCatchAll">
       <xsd:complexType>
         <xsd:complexContent>
           <xsd:extension base="dms:MultiChoiceLookup">
             <xsd:sequence>
-              <xsd:element name="Value" nillable="true" maxOccurs="unbounded" type="dms:Lookup" minOccurs="0"/>
+              <xsd:element nillable="true" type="dms:Lookup" maxOccurs="unbounded" minOccurs="0" name="Value"/>
             </xsd:sequence>
           </xsd:extension>
         </xsd:complexContent>
       </xsd:complexType>
     </xsd:element>
   </xsd:schema>
-  <xsd:schema xmlns="http://schemas.openxmlformats.org/package/2006/metadata/core-properties" xmlns:dc="http://purl.org/dc/elements/1.1/" xmlns:xsd="http://www.w3.org/2001/XMLSchema" xmlns:odoc="http://schemas.microsoft.com/internal/obd" xmlns:dcterms="http://purl.org/dc/terms/" xmlns:xsi="http://www.w3.org/2001/XMLSchema-instance" blockDefault="#all" targetNamespace="http://schemas.openxmlformats.org/package/2006/metadata/core-properties" elementFormDefault="qualified" attributeFormDefault="unqualified">
+  <xsd:schema xmlns:odoc="http://schemas.microsoft.com/internal/obd" xmlns:dcterms="http://purl.org/dc/terms/" xmlns:dc="http://purl.org/dc/elements/1.1/" xmlns:xsd="http://www.w3.org/2001/XMLSchema" xmlns:xsi="http://www.w3.org/2001/XMLSchema-instance" xmlns="http://schemas.openxmlformats.org/package/2006/metadata/core-properties" blockDefault="#all" elementFormDefault="qualified" targetNamespace="http://schemas.openxmlformats.org/package/2006/metadata/core-properties" attributeFormDefault="unqualified">
     <xsd:import schemaLocation="http://dublincore.org/schemas/xmls/qdc/2003/04/02/dc.xsd" namespace="http://purl.org/dc/elements/1.1/"/>
     <xsd:import schemaLocation="http://dublincore.org/schemas/xmls/qdc/2003/04/02/dcterms.xsd" namespace="http://purl.org/dc/terms/"/>
-    <xsd:element name="coreProperties" type="CT_coreProperties"/>
+    <xsd:element type="CT_coreProperties" name="coreProperties"/>
     <xsd:complexType name="CT_coreProperties">
       <xsd:all>
-        <xsd:element maxOccurs="1" ref="dc:creator" minOccurs="0"/>
-        <xsd:element maxOccurs="1" ref="dcterms:created" minOccurs="0"/>
-        <xsd:element maxOccurs="1" ref="dc:identifier" minOccurs="0"/>
-        <xsd:element name="contentType" ma:displayName="Content Type" maxOccurs="1" type="xsd:string" minOccurs="0"/>
-        <xsd:element ma:index="1" ma:displayName="Title" maxOccurs="1" ref="dc:title" minOccurs="0"/>
-        <xsd:element maxOccurs="1" ref="dc:subject" minOccurs="0"/>
-        <xsd:element maxOccurs="1" ref="dc:description" minOccurs="0"/>
-        <xsd:element name="keywords" maxOccurs="1" type="xsd:string" minOccurs="0"/>
-        <xsd:element maxOccurs="1" ref="dc:language" minOccurs="0"/>
-        <xsd:element name="category" maxOccurs="1" type="xsd:string" minOccurs="0"/>
-        <xsd:element name="version" maxOccurs="1" type="xsd:string" minOccurs="0"/>
-        <xsd:element name="revision" maxOccurs="1" type="xsd:string" minOccurs="0">
+        <xsd:element ref="dc:creator" maxOccurs="1" minOccurs="0"/>
+        <xsd:element ref="dcterms:created" maxOccurs="1" minOccurs="0"/>
+        <xsd:element ref="dc:identifier" maxOccurs="1" minOccurs="0"/>
+        <xsd:element ma:displayName="Content Type" type="xsd:string" maxOccurs="1" minOccurs="0" name="contentType"/>
+        <xsd:element ma:index="1" ma:displayName="Title" ref="dc:title" maxOccurs="1" minOccurs="0"/>
+        <xsd:element ref="dc:subject" maxOccurs="1" minOccurs="0"/>
+        <xsd:element ref="dc:description" maxOccurs="1" minOccurs="0"/>
+        <xsd:element type="xsd:string" maxOccurs="1" minOccurs="0" name="keywords"/>
+        <xsd:element ref="dc:language" maxOccurs="1" minOccurs="0"/>
+        <xsd:element type="xsd:string" maxOccurs="1" minOccurs="0" name="category"/>
+        <xsd:element type="xsd:string" maxOccurs="1" minOccurs="0" name="version"/>
+        <xsd:element type="xsd:string" maxOccurs="1" minOccurs="0" name="revision">
           <xsd:annotation>
             <xsd:documentation>
                         This value indicates the number of saves or revisions. The application is responsible for updating this value after each revision.
                     </xsd:documentation>
           </xsd:annotation>
         </xsd:element>
-        <xsd:element name="lastModifiedBy" maxOccurs="1" type="xsd:string" minOccurs="0"/>
-        <xsd:element maxOccurs="1" ref="dcterms:modified" minOccurs="0"/>
-        <xsd:element name="contentStatus" maxOccurs="1" type="xsd:string" minOccurs="0"/>
+        <xsd:element type="xsd:string" maxOccurs="1" minOccurs="0" name="lastModifiedBy"/>
+        <xsd:element ref="dcterms:modified" maxOccurs="1" minOccurs="0"/>
+        <xsd:element type="xsd:string" maxOccurs="1" minOccurs="0" name="contentStatus"/>
       </xsd:all>
     </xsd:complexType>
   </xsd:schema>
-  <xs:schema xmlns:pc="http://schemas.microsoft.com/office/infopath/2007/PartnerControls" xmlns:xs="http://www.w3.org/2001/XMLSchema" targetNamespace="http://schemas.microsoft.com/office/infopath/2007/PartnerControls" elementFormDefault="qualified" attributeFormDefault="unqualified">
+  <xs:schema xmlns:pc="http://schemas.microsoft.com/office/infopath/2007/PartnerControls" xmlns:xs="http://www.w3.org/2001/XMLSchema" elementFormDefault="qualified" targetNamespace="http://schemas.microsoft.com/office/infopath/2007/PartnerControls" attributeFormDefault="unqualified">
     <xs:element name="Person">
       <xs:complexType>
         <xs:sequence>
@@ -8371,13 +8371,13 @@
         </xs:sequence>
       </xs:complexType>
     </xs:element>
-    <xs:element name="DisplayName" type="xs:string"/>
-    <xs:element name="AccountId" type="xs:string"/>
-    <xs:element name="AccountType" type="xs:string"/>
+    <xs:element type="xs:string" name="DisplayName"/>
+    <xs:element type="xs:string" name="AccountId"/>
+    <xs:element type="xs:string" name="AccountType"/>
     <xs:element name="BDCAssociatedEntity">
       <xs:complexType>
         <xs:sequence>
-          <xs:element maxOccurs="unbounded" ref="pc:BDCEntity" minOccurs="0"/>
+          <xs:element ref="pc:BDCEntity" maxOccurs="unbounded" minOccurs="0"/>
         </xs:sequence>
         <xs:attribute ref="pc:EntityNamespace"/>
         <xs:attribute ref="pc:EntityName"/>
@@ -8385,10 +8385,10 @@
         <xs:attribute ref="pc:AssociationName"/>
       </xs:complexType>
     </xs:element>
-    <xs:attribute name="EntityNamespace" type="xs:string"/>
-    <xs:attribute name="EntityName" type="xs:string"/>
-    <xs:attribute name="SystemInstanceName" type="xs:string"/>
-    <xs:attribute name="AssociationName" type="xs:string"/>
+    <xs:attribute type="xs:string" name="EntityNamespace"/>
+    <xs:attribute type="xs:string" name="EntityName"/>
+    <xs:attribute type="xs:string" name="SystemInstanceName"/>
+    <xs:attribute type="xs:string" name="AssociationName"/>
     <xs:element name="BDCEntity">
       <xs:complexType>
         <xs:sequence>
@@ -8402,17 +8402,17 @@
         </xs:sequence>
       </xs:complexType>
     </xs:element>
-    <xs:element name="EntityDisplayName" type="xs:string"/>
-    <xs:element name="EntityInstanceReference" type="xs:string"/>
-    <xs:element name="EntityId1" type="xs:string"/>
-    <xs:element name="EntityId2" type="xs:string"/>
-    <xs:element name="EntityId3" type="xs:string"/>
-    <xs:element name="EntityId4" type="xs:string"/>
-    <xs:element name="EntityId5" type="xs:string"/>
+    <xs:element type="xs:string" name="EntityDisplayName"/>
+    <xs:element type="xs:string" name="EntityInstanceReference"/>
+    <xs:element type="xs:string" name="EntityId1"/>
+    <xs:element type="xs:string" name="EntityId2"/>
+    <xs:element type="xs:string" name="EntityId3"/>
+    <xs:element type="xs:string" name="EntityId4"/>
+    <xs:element type="xs:string" name="EntityId5"/>
     <xs:element name="Terms">
       <xs:complexType>
         <xs:sequence>
-          <xs:element maxOccurs="unbounded" ref="pc:TermInfo" minOccurs="0"/>
+          <xs:element ref="pc:TermInfo" maxOccurs="unbounded" minOccurs="0"/>
         </xs:sequence>
       </xs:complexType>
     </xs:element>
@@ -8424,43 +8424,14 @@
         </xs:sequence>
       </xs:complexType>
     </xs:element>
-    <xs:element name="TermName" type="xs:string"/>
-    <xs:element name="TermId" type="xs:string"/>
+    <xs:element type="xs:string" name="TermName"/>
+    <xs:element type="xs:string" name="TermId"/>
   </xs:schema>
 </ct:contentTypeSchema>
 </file>
 
-<file path=customXml/item2.xml><?xml version="1.0" encoding="utf-8"?>
-<p:properties xmlns:pc="http://schemas.microsoft.com/office/infopath/2007/PartnerControls" xmlns:xsi="http://www.w3.org/2001/XMLSchema-instance" xmlns:p="http://schemas.microsoft.com/office/2006/metadata/properties">
-  <documentManagement>
-    <_ip_UnifiedCompliancePolicyUIAction xmlns="http://schemas.microsoft.com/sharepoint/v3" xsi:nil="true"/>
-    <Image xmlns="71af3243-3dd4-4a8d-8c0d-dd76da1f02a5">
-      <Url xsi:nil="true"/>
-      <Description xsi:nil="true"/>
-    </Image>
-    <Status xmlns="71af3243-3dd4-4a8d-8c0d-dd76da1f02a5">Not started</Status>
-    <Background xmlns="71af3243-3dd4-4a8d-8c0d-dd76da1f02a5">false</Background>
-    <_ip_UnifiedCompliancePolicyProperties xmlns="http://schemas.microsoft.com/sharepoint/v3" xsi:nil="true"/>
-    <ImageTagsTaxHTField xmlns="71af3243-3dd4-4a8d-8c0d-dd76da1f02a5">
-      <Terms xmlns="http://schemas.microsoft.com/office/infopath/2007/PartnerControls"/>
-    </ImageTagsTaxHTField>
-    <TaxCatchAll xmlns="230e9df3-be65-4c73-a93b-d1236ebd677e" xsi:nil="true"/>
-    <MediaServiceKeyPoints xmlns="71af3243-3dd4-4a8d-8c0d-dd76da1f02a5" xsi:nil="true"/>
-  </documentManagement>
-</p:properties>
-</file>
-
-<file path=customXml/item3.xml><?xml version="1.0" encoding="utf-8"?>
-<?mso-contentType ?>
-<FormTemplates xmlns="http://schemas.microsoft.com/sharepoint/v3/contenttype/forms">
-  <Display>DocumentLibraryForm</Display>
-  <Edit>DocumentLibraryForm</Edit>
-  <New>DocumentLibraryForm</New>
-</FormTemplates>
-</file>
-
 <file path=customXml/itemProps1.xml><?xml version="1.0" encoding="utf-8"?>
-<ds:datastoreItem xmlns:ds="http://schemas.openxmlformats.org/officeDocument/2006/customXml" ds:itemID="{F1773DEF-F3EB-4EBC-916F-5D6A2722CF6F}">
+<ds:datastoreItem xmlns:ds="http://schemas.openxmlformats.org/officeDocument/2006/customXml" ds:itemID="{B68BEF44-5CE4-407D-801F-ABCD28C15FEF}">
   <ds:schemaRefs/>
 </ds:datastoreItem>
 </file>
@@ -8472,7 +8443,7 @@
 </file>
 
 <file path=customXml/itemProps3.xml><?xml version="1.0" encoding="utf-8"?>
-<ds:datastoreItem xmlns:ds="http://schemas.openxmlformats.org/officeDocument/2006/customXml" ds:itemID="{B68BEF44-5CE4-407D-801F-ABCD28C15FEF}">
+<ds:datastoreItem xmlns:ds="http://schemas.openxmlformats.org/officeDocument/2006/customXml" ds:itemID="{F1773DEF-F3EB-4EBC-916F-5D6A2722CF6F}">
   <ds:schemaRefs/>
 </ds:datastoreItem>
 </file>
</xml_diff>